<commit_message>
login page has stuff now, filesorter now removes extra IDs and decides to pick the higher version number
</commit_message>
<xml_diff>
--- a/Short Answer Qs.docx
+++ b/Short Answer Qs.docx
@@ -14,70 +14,18 @@
       </w:r>
       <w:r>
         <w:tab/>
-      </w:r>
-      <w:r>
-        <w:t>So far in my life I think my proudest personal achievement was graduating from Galvanize, the</w:t>
-      </w:r>
-      <w:r>
-        <w:t xml:space="preserve"> </w:t>
-      </w:r>
-      <w:r>
-        <w:t>coding boot camp I went through. It was one of the most cha</w:t>
-      </w:r>
-      <w:r>
-        <w:t xml:space="preserve">llenging things I have had to do </w:t>
-      </w:r>
-      <w:r>
-        <w:t>in my life, and being able to complete my final project and present it to a</w:t>
-      </w:r>
-      <w:r>
-        <w:t xml:space="preserve"> huge</w:t>
-      </w:r>
-      <w:r>
-        <w:t xml:space="preserve"> room of people was very cathartic. For the </w:t>
-      </w:r>
-      <w:r>
-        <w:t>project, I created an</w:t>
-      </w:r>
-      <w:r>
-        <w:t xml:space="preserve"> iPhone game that lets you bounce a bal</w:t>
-      </w:r>
-      <w:r>
-        <w:t>l</w:t>
-      </w:r>
-      <w:r>
-        <w:t xml:space="preserve"> around the screen to break bricks. I enjoyed challenging myself through that whole course</w:t>
-      </w:r>
-      <w:r>
-        <w:t xml:space="preserve"> </w:t>
-      </w:r>
-      <w:r>
-        <w:t xml:space="preserve">and even struggling with concepts and </w:t>
-      </w:r>
-      <w:r>
-        <w:t xml:space="preserve">with creating my apps. There was no </w:t>
-      </w:r>
-      <w:r>
-        <w:t>other feeling than successfully completing something you set out to do.</w:t>
+        <w:t>So far in my life I think my proudest personal achievement was graduating from Galvanize, the coding boot camp I went through. It was one of the most challenging things I have had to do in my life, and being able to complete my final project and present it to a huge room of people was very cathartic. For the project, I created an iPhone game that lets you bounce a ball around the screen to break bricks. I enjoyed challenging myself through that whole course and even struggling with concepts and with creating my apps. There was no other feeling than successfully completing something you set out to do.</w:t>
       </w:r>
     </w:p>
     <w:p/>
     <w:p>
       <w:r>
-        <w:t>2. Tell me a about a boo</w:t>
-      </w:r>
-      <w:bookmarkStart w:id="0" w:name="_GoBack"/>
-      <w:bookmarkEnd w:id="0"/>
-      <w:r>
-        <w:t>k, blog, article or GitHub repo you read or liked recently,</w:t>
-      </w:r>
-    </w:p>
-    <w:p>
-      <w:r>
-        <w:t xml:space="preserve">   and why you like it and why you should recommend I do the same.</w:t>
-      </w:r>
-      <w:r>
-        <w:t xml:space="preserve"> </w:t>
+        <w:t>2. Tell me a about a book, blog, article or GitHub repo you read or liked recently,</w:t>
+      </w:r>
+    </w:p>
+    <w:p>
+      <w:r>
+        <w:t xml:space="preserve">   and why you like it and why you should recommend I do the same. </w:t>
       </w:r>
     </w:p>
     <w:p>
@@ -113,8 +61,6 @@
       </w:r>
       <w:r>
         <w:tab/>
-      </w:r>
-      <w:r>
         <w:t xml:space="preserve">It has some useful information, like that you should go and read the </w:t>
       </w:r>
       <w:proofErr w:type="spellStart"/>
@@ -123,25 +69,7 @@
       </w:r>
       <w:proofErr w:type="spellEnd"/>
       <w:r>
-        <w:t xml:space="preserve"> for node modules</w:t>
-      </w:r>
-      <w:r>
-        <w:t xml:space="preserve"> </w:t>
-      </w:r>
-      <w:r>
-        <w:t>you're downloading. I had never thought to do that, much less modify them myself but it's a</w:t>
-      </w:r>
-      <w:r>
-        <w:t xml:space="preserve"> </w:t>
-      </w:r>
-      <w:r>
-        <w:t>great tip! A friend of mine also wrote the article so I was supporting him and wanted to give</w:t>
-      </w:r>
-      <w:r>
-        <w:t xml:space="preserve"> </w:t>
-      </w:r>
-      <w:r>
-        <w:t>it a read, and ended up learning something.</w:t>
+        <w:t xml:space="preserve"> for node modules you're downloading. I had never thought to do that, much less modify them myself but it's a great tip! A friend of mine also wrote the article so I was supporting him and wanted to give it a read, and ended up learning something.</w:t>
       </w:r>
     </w:p>
     <w:p/>
@@ -164,19 +92,11 @@
         <w:ind w:firstLine="720"/>
       </w:pPr>
       <w:r>
-        <w:t xml:space="preserve"> I would say that healthcare is super complicated. It's so complicated that almost every person has</w:t>
-      </w:r>
-      <w:r>
-        <w:t xml:space="preserve"> </w:t>
-      </w:r>
-      <w:r>
-        <w:t xml:space="preserve">a different healthcare provider, which processes their info differently. </w:t>
-      </w:r>
-      <w:proofErr w:type="gramStart"/>
-      <w:r>
-        <w:t>So</w:t>
-      </w:r>
-      <w:proofErr w:type="gramEnd"/>
+        <w:t xml:space="preserve"> I would say that healthcare is super complicated. It's so complicated that almost every person has a different healthcare provider, which processes their info differently. So</w:t>
+      </w:r>
+      <w:r>
+        <w:t>,</w:t>
+      </w:r>
       <w:r>
         <w:t xml:space="preserve"> what </w:t>
       </w:r>
@@ -186,32 +106,22 @@
       </w:r>
       <w:proofErr w:type="spellEnd"/>
       <w:r>
-        <w:t xml:space="preserve"> does, is</w:t>
-      </w:r>
-      <w:r>
-        <w:t xml:space="preserve"> </w:t>
-      </w:r>
-      <w:r>
-        <w:t>normalize all that information to make it so doctors on</w:t>
-      </w:r>
-      <w:r>
-        <w:t xml:space="preserve">ly have process the information </w:t>
-      </w:r>
-      <w:r>
-        <w:t>in one set kind</w:t>
-      </w:r>
-      <w:r>
-        <w:t xml:space="preserve"> </w:t>
-      </w:r>
-      <w:r>
-        <w:t>of way, instead of dealing with 100 different one</w:t>
-      </w:r>
-      <w:r>
-        <w:t xml:space="preserve">s. This makes things faster and </w:t>
-      </w:r>
-      <w:r>
-        <w:t>more convenient for all.</w:t>
-      </w:r>
+        <w:t xml:space="preserve"> does, is normalize all that information to make it so doctors only have </w:t>
+      </w:r>
+      <w:r>
+        <w:t xml:space="preserve">to </w:t>
+      </w:r>
+      <w:r>
+        <w:t xml:space="preserve">process the information in one set kind of way, instead of dealing with 100 different </w:t>
+      </w:r>
+      <w:r>
+        <w:t>kinds</w:t>
+      </w:r>
+      <w:r>
+        <w:t>. This makes things faster and more convenient for all.</w:t>
+      </w:r>
+      <w:bookmarkStart w:id="0" w:name="_GoBack"/>
+      <w:bookmarkEnd w:id="0"/>
     </w:p>
     <w:p/>
     <w:sectPr>

</xml_diff>

<commit_message>
cleaned up a lot of the code. Changed things around on the registration site.
</commit_message>
<xml_diff>
--- a/Short Answer Qs.docx
+++ b/Short Answer Qs.docx
@@ -3,148 +3,484 @@
 <w:document xmlns:wpc="http://schemas.microsoft.com/office/word/2010/wordprocessingCanvas" xmlns:mo="http://schemas.microsoft.com/office/mac/office/2008/main" xmlns:mc="http://schemas.openxmlformats.org/markup-compatibility/2006" xmlns:mv="urn:schemas-microsoft-com:mac:vml" xmlns:o="urn:schemas-microsoft-com:office:office" xmlns:r="http://schemas.openxmlformats.org/officeDocument/2006/relationships" xmlns:m="http://schemas.openxmlformats.org/officeDocument/2006/math" xmlns:v="urn:schemas-microsoft-com:vml" xmlns:wp14="http://schemas.microsoft.com/office/word/2010/wordprocessingDrawing" xmlns:wp="http://schemas.openxmlformats.org/drawingml/2006/wordprocessingDrawing" xmlns:w10="urn:schemas-microsoft-com:office:word" xmlns:w="http://schemas.openxmlformats.org/wordprocessingml/2006/main" xmlns:w14="http://schemas.microsoft.com/office/word/2010/wordml" xmlns:w15="http://schemas.microsoft.com/office/word/2012/wordml" xmlns:wpg="http://schemas.microsoft.com/office/word/2010/wordprocessingGroup" xmlns:wpi="http://schemas.microsoft.com/office/word/2010/wordprocessingInk" xmlns:wne="http://schemas.microsoft.com/office/word/2006/wordml" xmlns:wps="http://schemas.microsoft.com/office/word/2010/wordprocessingShape" mc:Ignorable="w14 w15 wp14">
   <w:body>
     <w:p>
-      <w:r>
-        <w:t>1. Tell me about your proudest professional achievement.  It can be a personal or school project.</w:t>
-      </w:r>
-    </w:p>
-    <w:p/>
-    <w:p>
-      <w:r>
-        <w:t xml:space="preserve">  </w:t>
-      </w:r>
-      <w:r>
-        <w:tab/>
-        <w:t>So far in my life I think my proudest personal achievement was graduating from Galvanize, the coding boot camp I went through. It was one of the most challenging things I have had to do in my life, and being able to complete my final project and present it to a huge room of people was very cathartic. For the project, I created an iPhone game that lets you bounce a ball around the screen to break bricks. I enjoyed challenging myself through that whole course and even struggling with concepts and with creating my apps. There was no other feeling than successfully completing something you set out to do.</w:t>
-      </w:r>
-    </w:p>
-    <w:p/>
-    <w:p>
-      <w:r>
-        <w:t>2. Tell me a about a book, blog, article or GitHub repo you read or liked recently,</w:t>
+      <w:pPr>
+        <w:jc w:val="center"/>
+      </w:pPr>
+      <w:r>
+        <w:t xml:space="preserve">Edison Toole </w:t>
+      </w:r>
+      <w:proofErr w:type="spellStart"/>
+      <w:r>
+        <w:t>Availity</w:t>
+      </w:r>
+      <w:proofErr w:type="spellEnd"/>
+      <w:r>
+        <w:t xml:space="preserve"> Homework Assignment </w:t>
       </w:r>
     </w:p>
     <w:p>
-      <w:r>
-        <w:t xml:space="preserve">   and why you like it and why you should recommend I do the same. </w:t>
+      <w:pPr>
+        <w:jc w:val="center"/>
+      </w:pPr>
+      <w:r>
+        <w:t>Short Answer Q’s</w:t>
       </w:r>
     </w:p>
     <w:p>
       <w:pPr>
-        <w:ind w:firstLine="720"/>
+        <w:jc w:val="center"/>
       </w:pPr>
     </w:p>
     <w:p>
       <w:pPr>
-        <w:ind w:firstLine="720"/>
-      </w:pPr>
-      <w:r>
-        <w:t>I recently read this article:</w:t>
+        <w:pStyle w:val="ListParagraph"/>
+        <w:numPr>
+          <w:ilvl w:val="0"/>
+          <w:numId w:val="1"/>
+        </w:numPr>
+        <w:spacing w:line="360" w:lineRule="auto"/>
+      </w:pPr>
+      <w:r>
+        <w:t xml:space="preserve">Tell me about your proudest professional achievement. It can be a personal or school </w:t>
+      </w:r>
+      <w:r>
+        <w:t xml:space="preserve">project. </w:t>
       </w:r>
     </w:p>
     <w:p>
       <w:pPr>
-        <w:ind w:firstLine="720"/>
-      </w:pPr>
-      <w:hyperlink r:id="rId4" w:history="1">
-        <w:r>
-          <w:rPr>
-            <w:rStyle w:val="Hyperlink"/>
-          </w:rPr>
-          <w:t>https://medium.com/@michaelgdimmitt/tips-for-node-module-usage-cf812ff4281b</w:t>
-        </w:r>
-      </w:hyperlink>
+        <w:spacing w:line="360" w:lineRule="auto"/>
+        <w:ind w:left="720"/>
+        <w:rPr>
+          <w:b/>
+        </w:rPr>
+      </w:pPr>
+      <w:r>
+        <w:rPr>
+          <w:b/>
+        </w:rPr>
+        <w:t xml:space="preserve">My proudest personal achievement thus far has been graduating from software boot-camp and </w:t>
+      </w:r>
+      <w:r>
+        <w:rPr>
+          <w:b/>
+        </w:rPr>
+        <w:t>presenting my final project</w:t>
+      </w:r>
+      <w:r>
+        <w:rPr>
+          <w:b/>
+        </w:rPr>
+        <w:t>. Going through Galvanize was one of the most fulfilling things I’ve done in my life.</w:t>
+      </w:r>
+      <w:r>
+        <w:rPr>
+          <w:b/>
+        </w:rPr>
+        <w:t xml:space="preserve"> For my project, I created an iOS app that ran on my iPhone. It was a brick-breaker-type game that I built using Swift and </w:t>
+      </w:r>
+      <w:proofErr w:type="spellStart"/>
+      <w:r>
+        <w:rPr>
+          <w:b/>
+        </w:rPr>
+        <w:t>XCode</w:t>
+      </w:r>
+      <w:proofErr w:type="spellEnd"/>
+      <w:r>
+        <w:rPr>
+          <w:b/>
+        </w:rPr>
+        <w:t>.</w:t>
+      </w:r>
+      <w:r>
+        <w:rPr>
+          <w:b/>
+        </w:rPr>
+        <w:t xml:space="preserve"> Working on my app for weeks and weeks and then presenting to a room of a hun</w:t>
+      </w:r>
+      <w:r>
+        <w:rPr>
+          <w:b/>
+        </w:rPr>
+        <w:t>dred or so people was incredibly</w:t>
+      </w:r>
+      <w:r>
+        <w:rPr>
+          <w:b/>
+        </w:rPr>
+        <w:t xml:space="preserve"> cathartic. </w:t>
+      </w:r>
+      <w:r>
+        <w:rPr>
+          <w:b/>
+        </w:rPr>
+        <w:t xml:space="preserve">I had my entire speech planned out and a video </w:t>
+      </w:r>
+      <w:r>
+        <w:rPr>
+          <w:b/>
+        </w:rPr>
+        <w:t>of my app that I had</w:t>
+      </w:r>
+      <w:r>
+        <w:rPr>
+          <w:b/>
+        </w:rPr>
+        <w:t xml:space="preserve"> to be in sync with. It went more smoothly than I even expected, and when I heard the applause, I knew I had made it. </w:t>
+      </w:r>
+      <w:r>
+        <w:rPr>
+          <w:b/>
+        </w:rPr>
+        <w:t>It felt like a ton of bricks had been lifted from my shoulders.</w:t>
+      </w:r>
+      <w:r>
+        <w:rPr>
+          <w:b/>
+        </w:rPr>
+        <w:t xml:space="preserve"> </w:t>
+      </w:r>
+      <w:r>
+        <w:rPr>
+          <w:b/>
+        </w:rPr>
+        <w:t>There’s no feelin</w:t>
+      </w:r>
+      <w:r>
+        <w:rPr>
+          <w:b/>
+        </w:rPr>
+        <w:t xml:space="preserve">g like that in the world and it was one </w:t>
+      </w:r>
+      <w:r>
+        <w:rPr>
+          <w:b/>
+        </w:rPr>
+        <w:t xml:space="preserve">of </w:t>
+      </w:r>
+      <w:r>
+        <w:rPr>
+          <w:b/>
+        </w:rPr>
+        <w:t xml:space="preserve">the proudest moments of my life. </w:t>
+      </w:r>
     </w:p>
-    <w:p/>
     <w:p>
-      <w:r>
-        <w:t xml:space="preserve"> </w:t>
-      </w:r>
-      <w:r>
-        <w:tab/>
-        <w:t>It has some useful information</w:t>
-      </w:r>
-      <w:r>
-        <w:t xml:space="preserve"> regarding NPM modules. </w:t>
-      </w:r>
-      <w:r>
-        <w:t xml:space="preserve">I had never thought to </w:t>
-      </w:r>
-      <w:r>
-        <w:t xml:space="preserve">go read the code for an NPM module on </w:t>
-      </w:r>
-      <w:proofErr w:type="spellStart"/>
-      <w:r>
-        <w:t>Github</w:t>
-      </w:r>
-      <w:proofErr w:type="spellEnd"/>
-      <w:r>
-        <w:t>, much less modify them myself</w:t>
-      </w:r>
-      <w:r>
-        <w:t>,</w:t>
-      </w:r>
-      <w:r>
-        <w:t xml:space="preserve"> but it's a great tip! A friend of mine also wrote the article so I was supporting him and wanted to give it a read, and ended up learning something.</w:t>
-      </w:r>
+      <w:pPr>
+        <w:spacing w:line="360" w:lineRule="auto"/>
+        <w:ind w:left="720"/>
+        <w:rPr>
+          <w:b/>
+        </w:rPr>
+      </w:pPr>
     </w:p>
-    <w:p/>
     <w:p>
-      <w:r>
-        <w:t xml:space="preserve">3. If you were to describe to a 7-year old what </w:t>
-      </w:r>
-      <w:proofErr w:type="spellStart"/>
-      <w:r>
-        <w:t>Availity</w:t>
-      </w:r>
-      <w:proofErr w:type="spellEnd"/>
-      <w:r>
-        <w:t xml:space="preserve"> does, what would you say?</w:t>
+      <w:pPr>
+        <w:pStyle w:val="ListParagraph"/>
+        <w:numPr>
+          <w:ilvl w:val="0"/>
+          <w:numId w:val="1"/>
+        </w:numPr>
+        <w:spacing w:line="360" w:lineRule="auto"/>
+      </w:pPr>
+      <w:r>
+        <w:t>Tell me a about a book, blog, article or GitHub repo you read or liked recently, and why you like it and why you should recommend I do the same.</w:t>
       </w:r>
     </w:p>
-    <w:p/>
     <w:p>
       <w:pPr>
-        <w:ind w:firstLine="720"/>
-      </w:pPr>
-      <w:r>
-        <w:t xml:space="preserve"> I would say that healthcare is super complicated. It's so complicated that almost every person has a different healthcare provider, which processes </w:t>
-      </w:r>
-      <w:r>
-        <w:t>people’s</w:t>
-      </w:r>
-      <w:r>
-        <w:t xml:space="preserve"> info differently. So</w:t>
-      </w:r>
-      <w:r>
-        <w:t>,</w:t>
-      </w:r>
-      <w:r>
-        <w:t xml:space="preserve"> what </w:t>
-      </w:r>
-      <w:proofErr w:type="spellStart"/>
-      <w:r>
-        <w:t>Availity</w:t>
-      </w:r>
-      <w:proofErr w:type="spellEnd"/>
-      <w:r>
-        <w:t xml:space="preserve"> does, is normalize all that information to make it so doctors only have </w:t>
-      </w:r>
-      <w:r>
-        <w:t xml:space="preserve">to </w:t>
-      </w:r>
-      <w:r>
-        <w:t xml:space="preserve">process the information in one set kind of way, instead of dealing with 100 different </w:t>
-      </w:r>
-      <w:r>
-        <w:t>kinds</w:t>
-      </w:r>
-      <w:r>
-        <w:t>. This makes things faster and more convenient for all.</w:t>
+        <w:pStyle w:val="ListParagraph"/>
+        <w:spacing w:line="360" w:lineRule="auto"/>
+        <w:rPr>
+          <w:b/>
+        </w:rPr>
+      </w:pPr>
+      <w:r>
+        <w:rPr>
+          <w:b/>
+        </w:rPr>
+        <w:t>I recently read through several chapters of Clean Code by Robert Cecil Martin (Uncle Bob).</w:t>
+      </w:r>
+      <w:r>
+        <w:rPr>
+          <w:b/>
+        </w:rPr>
+        <w:t xml:space="preserve"> I recommend this book to anyone who writes any code. </w:t>
+      </w:r>
+      <w:r>
+        <w:rPr>
+          <w:b/>
+        </w:rPr>
+        <w:t>I haven’t finished it yet, but i</w:t>
+      </w:r>
+      <w:r>
+        <w:rPr>
+          <w:b/>
+        </w:rPr>
+        <w:t>t</w:t>
+      </w:r>
+      <w:r>
+        <w:rPr>
+          <w:b/>
+        </w:rPr>
+        <w:t xml:space="preserve"> i</w:t>
+      </w:r>
+      <w:r>
+        <w:rPr>
+          <w:b/>
+        </w:rPr>
+        <w:t>s super interesting and shines a light on things I didn’t even realize</w:t>
       </w:r>
       <w:bookmarkStart w:id="0" w:name="_GoBack"/>
       <w:bookmarkEnd w:id="0"/>
+      <w:r>
+        <w:rPr>
+          <w:b/>
+        </w:rPr>
+        <w:t xml:space="preserve"> I was doing </w:t>
+      </w:r>
+      <w:r>
+        <w:rPr>
+          <w:b/>
+        </w:rPr>
+        <w:t>while</w:t>
+      </w:r>
+      <w:r>
+        <w:rPr>
+          <w:b/>
+        </w:rPr>
+        <w:t xml:space="preserve"> writing code. I love the author’s sentiment that code should be beautiful to read. It shouldn’t be beautiful </w:t>
+      </w:r>
+      <w:r>
+        <w:rPr>
+          <w:b/>
+        </w:rPr>
+        <w:t>“</w:t>
+      </w:r>
+      <w:r>
+        <w:rPr>
+          <w:b/>
+        </w:rPr>
+        <w:t>just because</w:t>
+      </w:r>
+      <w:r>
+        <w:rPr>
+          <w:b/>
+        </w:rPr>
+        <w:t>”</w:t>
+      </w:r>
+      <w:r>
+        <w:rPr>
+          <w:b/>
+        </w:rPr>
+        <w:t>, but because it can</w:t>
+      </w:r>
+      <w:r>
+        <w:rPr>
+          <w:b/>
+        </w:rPr>
+        <w:t xml:space="preserve"> keep</w:t>
+      </w:r>
+      <w:r>
+        <w:rPr>
+          <w:b/>
+        </w:rPr>
+        <w:t xml:space="preserve"> an organization </w:t>
+      </w:r>
+      <w:r>
+        <w:rPr>
+          <w:b/>
+        </w:rPr>
+        <w:t>from ultimately going unde</w:t>
+      </w:r>
+      <w:r>
+        <w:rPr>
+          <w:b/>
+        </w:rPr>
+        <w:t>r. Bad code is hard to maintain</w:t>
+      </w:r>
+      <w:r>
+        <w:rPr>
+          <w:b/>
+        </w:rPr>
+        <w:t xml:space="preserve"> and only gets worse with time. It takes extreme care to create a codebase of clean, beautiful, readable code, and it is always worth it to take that extra step. </w:t>
+      </w:r>
+      <w:r>
+        <w:rPr>
+          <w:b/>
+        </w:rPr>
+        <w:t xml:space="preserve">If we don’t focus on writing clean code in the present, we pay for it in the future. </w:t>
+      </w:r>
+      <w:r>
+        <w:rPr>
+          <w:b/>
+        </w:rPr>
+        <w:t>Nobody likes wading through an old codebase, full of nasty buggy code that will tak</w:t>
+      </w:r>
+      <w:r>
+        <w:rPr>
+          <w:b/>
+        </w:rPr>
+        <w:t xml:space="preserve">e weeks, if not months, to fix. </w:t>
+      </w:r>
     </w:p>
-    <w:p/>
+    <w:p>
+      <w:pPr>
+        <w:pStyle w:val="ListParagraph"/>
+        <w:spacing w:line="360" w:lineRule="auto"/>
+        <w:rPr>
+          <w:b/>
+        </w:rPr>
+      </w:pPr>
+    </w:p>
+    <w:p>
+      <w:pPr>
+        <w:pStyle w:val="ListParagraph"/>
+        <w:numPr>
+          <w:ilvl w:val="0"/>
+          <w:numId w:val="1"/>
+        </w:numPr>
+        <w:spacing w:line="360" w:lineRule="auto"/>
+      </w:pPr>
+      <w:r>
+        <w:t xml:space="preserve">If you were to describe to a 7-year old what </w:t>
+      </w:r>
+      <w:proofErr w:type="spellStart"/>
+      <w:r>
+        <w:t>Availity</w:t>
+      </w:r>
+      <w:proofErr w:type="spellEnd"/>
+      <w:r>
+        <w:t xml:space="preserve"> does, what would you say?</w:t>
+      </w:r>
+    </w:p>
+    <w:p>
+      <w:pPr>
+        <w:pStyle w:val="ListParagraph"/>
+        <w:spacing w:line="360" w:lineRule="auto"/>
+        <w:rPr>
+          <w:b/>
+        </w:rPr>
+      </w:pPr>
+      <w:r>
+        <w:rPr>
+          <w:b/>
+        </w:rPr>
+        <w:lastRenderedPageBreak/>
+        <w:t xml:space="preserve">If a 7-year old asked me what </w:t>
+      </w:r>
+      <w:proofErr w:type="spellStart"/>
+      <w:r>
+        <w:rPr>
+          <w:b/>
+        </w:rPr>
+        <w:t>Availity</w:t>
+      </w:r>
+      <w:proofErr w:type="spellEnd"/>
+      <w:r>
+        <w:rPr>
+          <w:b/>
+        </w:rPr>
+        <w:t xml:space="preserve"> does, I would first ask that 7-year old how </w:t>
+      </w:r>
+      <w:r>
+        <w:rPr>
+          <w:b/>
+        </w:rPr>
+        <w:t>they heard</w:t>
+      </w:r>
+      <w:r>
+        <w:rPr>
+          <w:b/>
+        </w:rPr>
+        <w:t xml:space="preserve"> of </w:t>
+      </w:r>
+      <w:proofErr w:type="spellStart"/>
+      <w:r>
+        <w:rPr>
+          <w:b/>
+        </w:rPr>
+        <w:t>Availity</w:t>
+      </w:r>
+      <w:proofErr w:type="spellEnd"/>
+      <w:r>
+        <w:rPr>
+          <w:b/>
+        </w:rPr>
+        <w:t xml:space="preserve"> and if </w:t>
+      </w:r>
+      <w:r>
+        <w:rPr>
+          <w:b/>
+        </w:rPr>
+        <w:t>they know</w:t>
+      </w:r>
+      <w:r>
+        <w:rPr>
+          <w:b/>
+        </w:rPr>
+        <w:t xml:space="preserve"> what insurance is. After going through that whole gambit, I would explain that hospitals deal with thousands of people’s transactions </w:t>
+      </w:r>
+      <w:r>
+        <w:rPr>
+          <w:b/>
+        </w:rPr>
+        <w:t>every day. P</w:t>
+      </w:r>
+      <w:r>
+        <w:rPr>
+          <w:b/>
+        </w:rPr>
+        <w:t xml:space="preserve">eople with different insurances, plans, coverages, and bills. This can get complicated quick, so </w:t>
+      </w:r>
+      <w:proofErr w:type="spellStart"/>
+      <w:r>
+        <w:rPr>
+          <w:b/>
+        </w:rPr>
+        <w:t>Availity</w:t>
+      </w:r>
+      <w:proofErr w:type="spellEnd"/>
+      <w:r>
+        <w:rPr>
+          <w:b/>
+        </w:rPr>
+        <w:t xml:space="preserve"> simplifies that process for the </w:t>
+      </w:r>
+      <w:r>
+        <w:rPr>
+          <w:b/>
+        </w:rPr>
+        <w:t xml:space="preserve">hospitals by creating a universal </w:t>
+      </w:r>
+      <w:r>
+        <w:rPr>
+          <w:b/>
+        </w:rPr>
+        <w:t>system</w:t>
+      </w:r>
+      <w:r>
+        <w:rPr>
+          <w:b/>
+        </w:rPr>
+        <w:t xml:space="preserve"> for all patients and insurances. This makes it easier for the hospital because they only have to deal with 1 system, layout, style, </w:t>
+      </w:r>
+      <w:proofErr w:type="spellStart"/>
+      <w:r>
+        <w:rPr>
+          <w:b/>
+        </w:rPr>
+        <w:t>etc</w:t>
+      </w:r>
+      <w:proofErr w:type="spellEnd"/>
+      <w:r>
+        <w:rPr>
+          <w:b/>
+        </w:rPr>
+        <w:t xml:space="preserve">, for all patients and insurance. </w:t>
+      </w:r>
+    </w:p>
     <w:sectPr>
       <w:pgSz w:w="12240" w:h="15840"/>
       <w:pgMar w:top="1440" w:right="1440" w:bottom="1440" w:left="1440" w:header="720" w:footer="720" w:gutter="0"/>
@@ -153,6 +489,100 @@
     </w:sectPr>
   </w:body>
 </w:document>
+</file>
+
+<file path=word/numbering.xml><?xml version="1.0" encoding="utf-8"?>
+<w:numbering xmlns:wpc="http://schemas.microsoft.com/office/word/2010/wordprocessingCanvas" xmlns:mo="http://schemas.microsoft.com/office/mac/office/2008/main" xmlns:mc="http://schemas.openxmlformats.org/markup-compatibility/2006" xmlns:mv="urn:schemas-microsoft-com:mac:vml" xmlns:o="urn:schemas-microsoft-com:office:office" xmlns:r="http://schemas.openxmlformats.org/officeDocument/2006/relationships" xmlns:m="http://schemas.openxmlformats.org/officeDocument/2006/math" xmlns:v="urn:schemas-microsoft-com:vml" xmlns:wp14="http://schemas.microsoft.com/office/word/2010/wordprocessingDrawing" xmlns:wp="http://schemas.openxmlformats.org/drawingml/2006/wordprocessingDrawing" xmlns:w10="urn:schemas-microsoft-com:office:word" xmlns:w="http://schemas.openxmlformats.org/wordprocessingml/2006/main" xmlns:w14="http://schemas.microsoft.com/office/word/2010/wordml" xmlns:w15="http://schemas.microsoft.com/office/word/2012/wordml" xmlns:wpg="http://schemas.microsoft.com/office/word/2010/wordprocessingGroup" xmlns:wpi="http://schemas.microsoft.com/office/word/2010/wordprocessingInk" xmlns:wne="http://schemas.microsoft.com/office/word/2006/wordml" xmlns:wps="http://schemas.microsoft.com/office/word/2010/wordprocessingShape" mc:Ignorable="w14 w15 wp14">
+  <w:abstractNum w:abstractNumId="0">
+    <w:nsid w:val="24AE603A"/>
+    <w:multiLevelType w:val="hybridMultilevel"/>
+    <w:tmpl w:val="EB0E27DC"/>
+    <w:lvl w:ilvl="0" w:tplc="0409000F">
+      <w:start w:val="1"/>
+      <w:numFmt w:val="decimal"/>
+      <w:lvlText w:val="%1."/>
+      <w:lvlJc w:val="left"/>
+      <w:pPr>
+        <w:ind w:left="720" w:hanging="360"/>
+      </w:pPr>
+    </w:lvl>
+    <w:lvl w:ilvl="1" w:tplc="04090019">
+      <w:start w:val="1"/>
+      <w:numFmt w:val="lowerLetter"/>
+      <w:lvlText w:val="%2."/>
+      <w:lvlJc w:val="left"/>
+      <w:pPr>
+        <w:ind w:left="1440" w:hanging="360"/>
+      </w:pPr>
+    </w:lvl>
+    <w:lvl w:ilvl="2" w:tplc="0409001B" w:tentative="1">
+      <w:start w:val="1"/>
+      <w:numFmt w:val="lowerRoman"/>
+      <w:lvlText w:val="%3."/>
+      <w:lvlJc w:val="right"/>
+      <w:pPr>
+        <w:ind w:left="2160" w:hanging="180"/>
+      </w:pPr>
+    </w:lvl>
+    <w:lvl w:ilvl="3" w:tplc="0409000F" w:tentative="1">
+      <w:start w:val="1"/>
+      <w:numFmt w:val="decimal"/>
+      <w:lvlText w:val="%4."/>
+      <w:lvlJc w:val="left"/>
+      <w:pPr>
+        <w:ind w:left="2880" w:hanging="360"/>
+      </w:pPr>
+    </w:lvl>
+    <w:lvl w:ilvl="4" w:tplc="04090019" w:tentative="1">
+      <w:start w:val="1"/>
+      <w:numFmt w:val="lowerLetter"/>
+      <w:lvlText w:val="%5."/>
+      <w:lvlJc w:val="left"/>
+      <w:pPr>
+        <w:ind w:left="3600" w:hanging="360"/>
+      </w:pPr>
+    </w:lvl>
+    <w:lvl w:ilvl="5" w:tplc="0409001B" w:tentative="1">
+      <w:start w:val="1"/>
+      <w:numFmt w:val="lowerRoman"/>
+      <w:lvlText w:val="%6."/>
+      <w:lvlJc w:val="right"/>
+      <w:pPr>
+        <w:ind w:left="4320" w:hanging="180"/>
+      </w:pPr>
+    </w:lvl>
+    <w:lvl w:ilvl="6" w:tplc="0409000F" w:tentative="1">
+      <w:start w:val="1"/>
+      <w:numFmt w:val="decimal"/>
+      <w:lvlText w:val="%7."/>
+      <w:lvlJc w:val="left"/>
+      <w:pPr>
+        <w:ind w:left="5040" w:hanging="360"/>
+      </w:pPr>
+    </w:lvl>
+    <w:lvl w:ilvl="7" w:tplc="04090019" w:tentative="1">
+      <w:start w:val="1"/>
+      <w:numFmt w:val="lowerLetter"/>
+      <w:lvlText w:val="%8."/>
+      <w:lvlJc w:val="left"/>
+      <w:pPr>
+        <w:ind w:left="5760" w:hanging="360"/>
+      </w:pPr>
+    </w:lvl>
+    <w:lvl w:ilvl="8" w:tplc="0409001B" w:tentative="1">
+      <w:start w:val="1"/>
+      <w:numFmt w:val="lowerRoman"/>
+      <w:lvlText w:val="%9."/>
+      <w:lvlJc w:val="right"/>
+      <w:pPr>
+        <w:ind w:left="6480" w:hanging="180"/>
+      </w:pPr>
+    </w:lvl>
+  </w:abstractNum>
+  <w:num w:numId="1">
+    <w:abstractNumId w:val="0"/>
+  </w:num>
+</w:numbering>
 </file>
 
 <file path=word/styles.xml><?xml version="1.0" encoding="utf-8"?>
@@ -583,16 +1013,16 @@
     <w:semiHidden/>
     <w:unhideWhenUsed/>
   </w:style>
-  <w:style w:type="character" w:styleId="Hyperlink">
-    <w:name w:val="Hyperlink"/>
-    <w:basedOn w:val="DefaultParagraphFont"/>
-    <w:uiPriority w:val="99"/>
-    <w:unhideWhenUsed/>
-    <w:rsid w:val="00020364"/>
-    <w:rPr>
-      <w:color w:val="0563C1" w:themeColor="hyperlink"/>
-      <w:u w:val="single"/>
-    </w:rPr>
+  <w:style w:type="paragraph" w:styleId="ListParagraph">
+    <w:name w:val="List Paragraph"/>
+    <w:basedOn w:val="Normal"/>
+    <w:uiPriority w:val="34"/>
+    <w:qFormat/>
+    <w:rsid w:val="00393B32"/>
+    <w:pPr>
+      <w:ind w:left="720"/>
+      <w:contextualSpacing/>
+    </w:pPr>
   </w:style>
 </w:styles>
 </file>

</xml_diff>